<commit_message>
Serious changes in repository
- no new maths & stats, only new presentations
- English versions of plots
- rearrangement of directories
</commit_message>
<xml_diff>
--- a/granty_ERC_a_Polska.docx
+++ b/granty_ERC_a_Polska.docx
@@ -6,6 +6,8 @@
       <w:pPr>
         <w:pStyle w:val="Normal"/>
         <w:rPr>
+          <w:sz w:val="32"/>
+          <w:szCs w:val="32"/>
           <w:lang w:val="pl-PL"/>
         </w:rPr>
       </w:pPr>
@@ -40,8 +42,6 @@
           <w:b/>
           <w:b/>
           <w:bCs/>
-          <w:sz w:val="26"/>
-          <w:szCs w:val="26"/>
           <w:lang w:val="pl-PL"/>
         </w:rPr>
       </w:pPr>
@@ -49,36 +49,34 @@
         <w:rPr>
           <w:b/>
           <w:bCs/>
-          <w:sz w:val="26"/>
-          <w:szCs w:val="26"/>
-          <w:lang w:val="pl-PL"/>
-        </w:rPr>
-        <w:t>Polskie instytucje naukowe są zbyt biedne, aby zdobywać granty  EuropejskiejRady ds. Badań Naukowych</w:t>
-      </w:r>
-    </w:p>
-    <w:p>
-      <w:pPr>
-        <w:pStyle w:val="Normal"/>
-        <w:rPr>
-          <w:lang w:val="pl-PL"/>
-        </w:rPr>
-      </w:pPr>
-      <w:r>
-        <w:rPr>
-          <w:lang w:val="pl-PL"/>
-        </w:rPr>
-      </w:r>
-    </w:p>
-    <w:p>
-      <w:pPr>
-        <w:pStyle w:val="Normal"/>
-        <w:rPr/>
-      </w:pPr>
-      <w:r>
-        <w:rPr>
-          <w:lang w:val="pl-PL"/>
-        </w:rPr>
-        <w:t xml:space="preserve">W 2007 r. powołano w Europie instytucję, która ma wspierać i do pewnego stopnia koordynować wspólne wysiłki badawcze krajów europejskich (nie tylko UE), dzięki czemu Europa może dogoni kiedyś USA i kraje Azji Wschodniej w badaniach i innowacji. Tak powstała Europejska Rada ds. Badań Naukowych (ang. </w:t>
+          <w:lang w:val="pl-PL"/>
+        </w:rPr>
+        <w:t>Polskie instytucje naukowe są za biedne, aby skutecznie konkurować o granty Europejskiej Rady ds. Badań Naukowych</w:t>
+      </w:r>
+    </w:p>
+    <w:p>
+      <w:pPr>
+        <w:pStyle w:val="Normal"/>
+        <w:rPr>
+          <w:lang w:val="pl-PL"/>
+        </w:rPr>
+      </w:pPr>
+      <w:r>
+        <w:rPr>
+          <w:lang w:val="pl-PL"/>
+        </w:rPr>
+      </w:r>
+    </w:p>
+    <w:p>
+      <w:pPr>
+        <w:pStyle w:val="Normal"/>
+        <w:rPr/>
+      </w:pPr>
+      <w:r>
+        <w:rPr>
+          <w:lang w:val="pl-PL"/>
+        </w:rPr>
+        <w:t>W 2007 r. powołano w Europie instytucję, która ma wspierać i do pewnego stopnia koordynować wspólne wysiłki badawcze krajów europejskich (nie tylko UE), dzięki czemu Europa może dogoni kiedyś USA i kraje Azji Wschodniej w badaniach i innowacji. Tak powstała Europejska Rada ds. Badań Naukowych (</w:t>
       </w:r>
       <w:r>
         <w:rPr>
@@ -131,9 +129,7 @@
           <w:ilvl w:val="0"/>
           <w:numId w:val="1"/>
         </w:numPr>
-        <w:rPr>
-          <w:lang w:val="pl-PL"/>
-        </w:rPr>
+        <w:rPr/>
       </w:pPr>
       <w:r>
         <w:rPr>
@@ -142,6 +138,22 @@
           <w:lang w:val="pl-PL"/>
         </w:rPr>
         <w:t xml:space="preserve">ERC Starting Grants </w:t>
+      </w:r>
+      <w:r>
+        <w:rPr>
+          <w:i/>
+          <w:iCs/>
+          <w:lang w:val="pl-PL"/>
+        </w:rPr>
+        <w:t>(StG)</w:t>
+      </w:r>
+      <w:r>
+        <w:rPr>
+          <w:i/>
+          <w:iCs/>
+          <w:lang w:val="pl-PL"/>
+        </w:rPr>
+        <w:t xml:space="preserve"> </w:t>
       </w:r>
       <w:r>
         <w:rPr>
@@ -171,6 +183,22 @@
       </w:r>
       <w:r>
         <w:rPr>
+          <w:i/>
+          <w:iCs/>
+          <w:lang w:val="pl-PL"/>
+        </w:rPr>
+        <w:t>(CoG)</w:t>
+      </w:r>
+      <w:r>
+        <w:rPr>
+          <w:i/>
+          <w:iCs/>
+          <w:lang w:val="pl-PL"/>
+        </w:rPr>
+        <w:t xml:space="preserve"> </w:t>
+      </w:r>
+      <w:r>
+        <w:rPr>
           <w:lang w:val="pl-PL"/>
         </w:rPr>
         <w:t>– dla wyróżniających się badaczy między 7 a 12 lat po doktoracie.</w:t>
@@ -193,7 +221,15 @@
           <w:iCs/>
           <w:lang w:val="pl-PL"/>
         </w:rPr>
-        <w:t>ERC Advanced Grants</w:t>
+        <w:t xml:space="preserve">ERC Advanced Grants </w:t>
+      </w:r>
+      <w:r>
+        <w:rPr>
+          <w:i/>
+          <w:iCs/>
+          <w:lang w:val="pl-PL"/>
+        </w:rPr>
+        <w:t>(AdG)</w:t>
       </w:r>
       <w:r>
         <w:rPr>
@@ -211,7 +247,31 @@
         <w:rPr>
           <w:lang w:val="pl-PL"/>
         </w:rPr>
-        <w:t>Dostać któryś z tych grantów, to znaczy być KIMŚ w europejskiej nauce. Granty są hojne (do max. 1,5 lub 2 mln euro) oraz dzięki nim można przyciągać najlepszych kandydatów do swojego zespołu. Konkurencja jest zażarta i badaczom afiliowanym w Polsce nie bardzo idzie zdobywanie pieniędzy z ERC. Pani Ewa Kuśmierczyk, szefowa Biura Doskonałości Naukowej PAN, tłumaczy to tak: "</w:t>
+        <w:t xml:space="preserve">Dostać któryś z tych grantów, to znaczy być KIMŚ w europejskiej nauce. Granty są hojne (do max. </w:t>
+      </w:r>
+      <w:r>
+        <w:rPr>
+          <w:lang w:val="pl-PL"/>
+        </w:rPr>
+        <w:t>2</w:t>
+      </w:r>
+      <w:r>
+        <w:rPr>
+          <w:lang w:val="pl-PL"/>
+        </w:rPr>
+        <w:t>,</w:t>
+      </w:r>
+      <w:r>
+        <w:rPr>
+          <w:lang w:val="pl-PL"/>
+        </w:rPr>
+        <w:t>5</w:t>
+      </w:r>
+      <w:r>
+        <w:rPr>
+          <w:lang w:val="pl-PL"/>
+        </w:rPr>
+        <w:t xml:space="preserve"> mln euro) oraz dzięki nim można przyciągać najlepszych kandydatów do swojego zespołu. Konkurencja jest zażarta i badaczom afiliowanym w Polsce nie bardzo idzie zdobywanie pieniędzy z ERC. Pani Ewa Kuśmierczyk, szefowa Biura Doskonałości Naukowej PAN, tłumaczy to tak: "</w:t>
       </w:r>
       <w:r>
         <w:rPr>
@@ -240,7 +300,7 @@
         <w:rPr>
           <w:lang w:val="pl-PL"/>
         </w:rPr>
-        <w:t xml:space="preserve"> ] Ambicją kolejnych Ministrów Nauki i Szkolnictwa Wyższego jest aby naszym uczonym szło lepiej - m. in. właśnie po to powołano Biuro Doskonałości Naukowej przy PAN. Wicepremier i Minister NiSW Jarosław Gowin dał tej ambicji wyraz mówiąc: “</w:t>
+        <w:t xml:space="preserve"> ]. Ambicją kolejnych Ministrów Nauki i Szkolnictwa Wyższego jest aby naszym uczonym szło lepiej - m. in. właśnie po to powołano Biuro Doskonałości Naukowej przy PAN. Wicepremier i Minister NiSW Jarosław Gowin dał tej ambicji wyraz mówiąc: “</w:t>
       </w:r>
       <w:r>
         <w:rPr>
@@ -309,67 +369,19 @@
           <w:lang w:val="pl-PL"/>
         </w:rPr>
         <w:tab/>
-        <w:t xml:space="preserve">Należy oczekiwać, że czym więcej naukowców pracuje w danym kraju, tym więcej wniosków spływa do ERC z różnych instytucji w nim zlokalizowanych. I faktycznie, z maleńkiej Słowenii </w:t>
-      </w:r>
-      <w:r>
-        <w:rPr>
-          <w:lang w:val="pl-PL"/>
-        </w:rPr>
-        <w:t>(SI)</w:t>
-      </w:r>
-      <w:r>
-        <w:rPr>
-          <w:lang w:val="pl-PL"/>
-        </w:rPr>
-        <w:t xml:space="preserve"> (około 8600 zatrudnionych badaczy) spłynęło jedynie 17 wniosków wartych rozpatrzenia, a z jeszcze mniejszej Islandii </w:t>
-      </w:r>
-      <w:r>
-        <w:rPr>
-          <w:lang w:val="pl-PL"/>
-        </w:rPr>
-        <w:t>(IS)</w:t>
-      </w:r>
-      <w:r>
-        <w:rPr>
-          <w:lang w:val="pl-PL"/>
-        </w:rPr>
-        <w:t xml:space="preserve"> (2500 naukowców) tylko 4. Natomiast z Francji </w:t>
-      </w:r>
-      <w:r>
-        <w:rPr>
-          <w:lang w:val="pl-PL"/>
-        </w:rPr>
-        <w:t>(FR)</w:t>
-      </w:r>
-      <w:r>
-        <w:rPr>
-          <w:lang w:val="pl-PL"/>
-        </w:rPr>
-        <w:t xml:space="preserve">, Wielkiej Brytanii </w:t>
-      </w:r>
-      <w:r>
-        <w:rPr>
-          <w:lang w:val="pl-PL"/>
-        </w:rPr>
-        <w:t>(UK)</w:t>
-      </w:r>
-      <w:r>
-        <w:rPr>
-          <w:lang w:val="pl-PL"/>
-        </w:rPr>
-        <w:t xml:space="preserve"> i Niemiec </w:t>
-      </w:r>
-      <w:r>
-        <w:rPr>
-          <w:lang w:val="pl-PL"/>
-        </w:rPr>
-        <w:t>(DE)</w:t>
-      </w:r>
-      <w:r>
-        <w:rPr>
-          <w:lang w:val="pl-PL"/>
-        </w:rPr>
-        <w:t xml:space="preserve"> odpowiednio: 643, 1218 oraz 774 wniosków. Badacze z Polski złożyli w 2015 r. 114 wniosków, które przesłano do oceny eksperckiej (nie mylić z całkowitą liczbą złożonych wniosków). W Polsce pracuje 78,6 tys. naukowców zatrudnionych na stałe, czyli 3,5 razy mniej niż w Wielkiej Brytanii oraz 4,5 razy mniej niż w Niemczech, chociaż pod względem liczebności populacji jesteśmy tylko dwa razy mniejsi niż Republika Federalna. Wniosków z Polski, które zostały skierowane do oceny, było mniej niż można się spodziewać z kraju o takiej populacji badaczy. Zależności te przedstawia pierwszy wykres.</w:t>
+        <w:t xml:space="preserve">Należy oczekiwać, że czym więcej naukowców pracuje w danym kraju, tym więcej wniosków spływa do ERC z różnych instytucji w nim zlokalizowanych. I faktycznie, z maleńkiej Słowenii (SI) (około 8600 zatrudnionych badaczy) spłynęło jedynie 17 wniosków wartych rozpatrzenia, a z jeszcze mniejszej Islandii (IS) (2500 naukowców) tylko 4. Natomiast z Francji (FR), Wielkiej Brytanii (UK) i Niemiec (DE) odpowiednio: 643, 1218 oraz 774 wniosków. Badacze z Polski złożyli w 2015 r. 114 wniosków, które przesłano do oceny eksperckiej (nie mylić z całkowitą liczbą złożonych wniosków). W Polsce pracuje 78,6 tys. naukowców zatrudnionych na stałe, czyli 3,5 razy mniej niż w Wielkiej Brytanii oraz 4,5 razy mniej niż w Niemczech, chociaż pod względem liczebności populacji jesteśmy tylko dwa razy mniejsi niż Republika Federalna. Wniosków z Polski, które zostały skierowane do oceny, było </w:t>
+      </w:r>
+      <w:r>
+        <w:rPr>
+          <w:lang w:val="pl-PL"/>
+        </w:rPr>
+        <w:t xml:space="preserve">trochę </w:t>
+      </w:r>
+      <w:r>
+        <w:rPr>
+          <w:lang w:val="pl-PL"/>
+        </w:rPr>
+        <w:t>mniej niż można się spodziewać z kraju o takiej populacji badaczy. Zależności te przedstawia pierwszy wykres.</w:t>
       </w:r>
     </w:p>
     <w:p>
@@ -473,7 +485,43 @@
             </w:pPr>
             <w:r>
               <w:rPr/>
-              <w:t>Liczba wniosków złożonych w konkurach ERC (StG, CoG, AdG) w 2015 roku, które były oceniane rośnie z liczbą personelu naukowego zatrudnionego w danym kraju. Na czerwono – Polska, na żółto - inne kraje które jak i my na BiR przeznaczają &lt;1% PKP, na niebiesko 1-2% PKB na BiR, na zielono &gt;2% (dane BŚ z 2014 r.)</w:t>
+              <w:t xml:space="preserve">Liczba wniosków złożonych w konkurach ERC (StG </w:t>
+            </w:r>
+            <w:r>
+              <w:rPr/>
+              <w:t xml:space="preserve">+ </w:t>
+            </w:r>
+            <w:r>
+              <w:rPr/>
+              <w:t xml:space="preserve">CoG </w:t>
+            </w:r>
+            <w:r>
+              <w:rPr/>
+              <w:t>+</w:t>
+            </w:r>
+            <w:r>
+              <w:rPr/>
+              <w:t xml:space="preserve"> AdG) w 2015 roku, które były oceniane rośnie z liczbą personelu naukowego zatrudnionego w danym kraju. Na czerwono – Polska, na żółto - inne kraje które jak i my na BiR przeznaczają &lt;1% PKP, na niebiesko 1-2% PKB na BiR, na zielono &gt;2% (dane B</w:t>
+            </w:r>
+            <w:r>
+              <w:rPr/>
+              <w:t xml:space="preserve">anku </w:t>
+            </w:r>
+            <w:r>
+              <w:rPr/>
+              <w:t>Ś</w:t>
+            </w:r>
+            <w:r>
+              <w:rPr/>
+              <w:t>wiatowego</w:t>
+            </w:r>
+            <w:r>
+              <w:rPr/>
+              <w:t xml:space="preserve"> z 2014 r.). </w:t>
+            </w:r>
+            <w:r>
+              <w:rPr/>
+              <w:t>Kody nazw krajów wg oznaczeń używanych przez EuroStat.</w:t>
             </w:r>
           </w:p>
         </w:tc>
@@ -502,67 +550,7 @@
           <w:lang w:val="pl-PL"/>
         </w:rPr>
         <w:tab/>
-        <w:t>Zobaczmy wię</w:t>
-      </w:r>
-      <w:r>
-        <w:rPr>
-          <w:lang w:val="pl-PL"/>
-        </w:rPr>
-        <w:t>c</w:t>
-      </w:r>
-      <w:r>
-        <w:rPr>
-          <w:lang w:val="pl-PL"/>
-        </w:rPr>
-        <w:t xml:space="preserve"> od czego zależy liczba badaczy w danym kraju: </w:t>
-      </w:r>
-      <w:r>
-        <w:rPr>
-          <w:lang w:val="pl-PL"/>
-        </w:rPr>
-        <w:t>ż</w:t>
-      </w:r>
-      <w:r>
-        <w:rPr>
-          <w:lang w:val="pl-PL"/>
-        </w:rPr>
-        <w:t xml:space="preserve">eby uwzględnić różnice w wielkości populacji różnych krajów, Bank Światowy używa jako statystyki liczby badaczy przypadających na 1 mln mieszkańców. Zwykle, czym kraj wydaje większy procent swego PKB na badania i rozwój (BiR), tym większy odsetek zatrudnionych stanowią badacze. Rekordzistą jest Izrael </w:t>
-      </w:r>
-      <w:r>
-        <w:rPr>
-          <w:lang w:val="pl-PL"/>
-        </w:rPr>
-        <w:t>(IL)</w:t>
-      </w:r>
-      <w:r>
-        <w:rPr>
-          <w:lang w:val="pl-PL"/>
-        </w:rPr>
-        <w:t xml:space="preserve">, który ma 8255 uczonych na milion mieszkańców (a ma populację ledwie 8,3 mln osób), duże kraje z Zachodniej Europy zwykle mają powyżej 4 tys, </w:t>
-      </w:r>
-      <w:r>
-        <w:rPr>
-          <w:lang w:val="pl-PL"/>
-        </w:rPr>
-        <w:t>badaczy na milion.</w:t>
-      </w:r>
-      <w:r>
-        <w:rPr>
-          <w:lang w:val="pl-PL"/>
-        </w:rPr>
-        <w:t xml:space="preserve"> </w:t>
-      </w:r>
-      <w:r>
-        <w:rPr>
-          <w:lang w:val="pl-PL"/>
-        </w:rPr>
-        <w:t>A</w:t>
-      </w:r>
-      <w:r>
-        <w:rPr>
-          <w:lang w:val="pl-PL"/>
-        </w:rPr>
-        <w:t xml:space="preserve"> Polska ma jedynie 2 tys. i przypomnijmy, według danych Banku Światowego przeznaczamy jedynie 0,94% naszego PKB na BiR. Nauka wciąż wymaga głównie pracy ludzi a nie maszyn, więc nie dziwi, że zatrudnienie naukowców rośnie proporcjonalnie do wydatków na ten sektor.</w:t>
+        <w:t xml:space="preserve">Zobaczmy więc jeszcze od czego zależy liczba badaczy w danym kraju: żeby uwzględnić różnice w wielkości populacji różnych krajów, Bank Światowy używa jako statystyki liczby osób zatrudnionych w badaniach przypadających na 1 mln mieszkańców. Zwykle, czym kraj wydaje większy procent swego PKB na badania i rozwój (BiR), tym większy odsetek zatrudnionych stanowią badacze. Rekordzistą jest Izrael (IL), który ma 8255 uczonych na milion mieszkańców (a ma populację ledwie 8,3 mln osób), duże kraje z Zachodniej Europy zwykle mają powyżej 4 tys. badaczy na milion. Ale Polska ma jedynie 2 tys. i przypomnijmy, według danych Banku Światowego, przeznaczamy jedynie 0,94% naszego PKB na BiR. Nauka wciąż wymaga głównie pracy ludzi a nie maszyn, więc nie dziwi, że zatrudnienie naukowców w różnych krajach rośnie proporcjonalnie do wydatków na ten sektor. Tak więc, dokąd trafiły granty ERC w 2015 r.? Po pierwsze, do krajów, gdzie zatrudnionych jest dużo naukowców. Granty ERC nie trafiają do krajów bardzo małych oraz do tych co wydają na BiR niewielką część swojego PKB. </w:t>
       </w:r>
     </w:p>
     <w:tbl>
@@ -682,67 +670,19 @@
           <w:lang w:val="pl-PL"/>
         </w:rPr>
         <w:tab/>
-      </w:r>
-      <w:r>
-        <w:rPr>
-          <w:lang w:val="pl-PL"/>
-        </w:rPr>
-        <w:t>Jak widać g</w:t>
-      </w:r>
-      <w:r>
-        <w:rPr>
-          <w:lang w:val="pl-PL"/>
-        </w:rPr>
-        <w:t xml:space="preserve">ranty ERC w 2015 r. </w:t>
-      </w:r>
-      <w:r>
-        <w:rPr>
-          <w:lang w:val="pl-PL"/>
-        </w:rPr>
-        <w:t>trafiły p</w:t>
-      </w:r>
-      <w:r>
-        <w:rPr>
-          <w:lang w:val="pl-PL"/>
-        </w:rPr>
-        <w:t xml:space="preserve">o pierwsze, do krajów, gdzie zatrudnionych jest dużo naukowców. </w:t>
-      </w:r>
-      <w:r>
-        <w:rPr>
-          <w:lang w:val="pl-PL"/>
-        </w:rPr>
-        <w:t>N</w:t>
-      </w:r>
-      <w:r>
-        <w:rPr>
-          <w:lang w:val="pl-PL"/>
-        </w:rPr>
-        <w:t xml:space="preserve">ie trafiają </w:t>
-      </w:r>
-      <w:r>
-        <w:rPr>
-          <w:lang w:val="pl-PL"/>
-        </w:rPr>
-        <w:t>one</w:t>
-      </w:r>
-      <w:r>
-        <w:rPr>
-          <w:lang w:val="pl-PL"/>
-        </w:rPr>
-        <w:t xml:space="preserve"> do krajów bardzo małych oraz do tych co wydają na BiR niewielką część swojego PKB. A od czego zależy wskaźnik sukcesu, o którym mówiła Ewa Kuśmierczyk? Bo wiemy już, że z dużych krajów jest po prostu więcej składanych wniosków. Ponownie – naukowcy z krajów co wydają większą część swojego PKB na BiR, częściej zdobywali w 2015 r. granty ERC. Wyjaśnijmy jeszcze, że w naszym zestawieniu wskaźnik sukcesu wniosków z Polski wynosi 4,4%, podczas gdy szefowa BDN PAN mówiła o 2,5% - być może BDN liczy wszystkie wnioski złożone do ERC, ale ERC w swoich statystykach (skąd mamy dane) ujmuje tylko wnioski skierowane do etapu oceny eksperckiej, nie zliczając chyba tych nie spełniających wymogów formalnych. Polska i tak jest liderem w kategorii krajów wydających mniej niż 1% PKB na BiR – mało to pocieszające.</w:t>
-      </w:r>
-    </w:p>
-    <w:p>
-      <w:pPr>
-        <w:pStyle w:val="Normal"/>
-        <w:rPr>
-          <w:lang w:val="pl-PL"/>
-        </w:rPr>
-      </w:pPr>
-      <w:r>
-        <w:rPr>
-          <w:lang w:val="pl-PL"/>
-        </w:rPr>
+        <w:t xml:space="preserve">A od czego zależy wskaźnik sukcesu, o którym mówiła Ewa Kuśmierczyk? Bo wiemy już, że z dużych krajów jest po prostu więcej składanych wniosków. Ponownie – naukowcy z krajów wydających przeszło 2% swojego PKB na BiR, częściej z sukcesem aplikowali w 2015 r. </w:t>
+      </w:r>
+      <w:r>
+        <w:rPr>
+          <w:lang w:val="pl-PL"/>
+        </w:rPr>
+        <w:t xml:space="preserve">o </w:t>
+      </w:r>
+      <w:r>
+        <w:rPr>
+          <w:lang w:val="pl-PL"/>
+        </w:rPr>
+        <w:t>granty ERC (trzeci wykres). Wyjaśnijmy jeszcze, że w naszym zestawieniu wskaźnik sukcesu wniosków z Polski wynosi 4,4%, podczas gdy szefowa BDN PAN mówiła o 2,5% - być może BDN liczy wszystkie wnioski złożone do ERC, ale ERC w swoich statystykach (skąd mamy dane) ujmuje tylko wnioski skierowane do etapu oceny eksperckiej, nie zliczając tych nie spełniających wymogów formalnych. Polska i tak jest liderem w kategorii krajów wydających mniej niż 1% PKB na BiR – mało to pocieszające.</w:t>
       </w:r>
     </w:p>
     <w:p>
@@ -755,7 +695,19 @@
           <w:lang w:val="pl-PL"/>
         </w:rPr>
         <w:tab/>
-        <w:t xml:space="preserve">Na ostatnim zestawieniu ciekawa jest wysoka, względem swoich wydatków na BiR, pozycja Szwajcarii (CH), Holandii (NL), Luksemburga (LU) oraz Wielkiej Brytanii (UK). Luksemburg jest krajem wyjątkowym: małym i niezwykle zamożnym, ale o pozostałej trójce wiemy, że są to kraje o mocno rozwiniętych własnych programach grantowych, jak np. brytyjskie </w:t>
+        <w:t xml:space="preserve">Na ostatnim zestawieniu ciekawa jest wysoka, względem wydatków na BiR, pozycja Szwajcarii (CH), Holandii (NL), Luksemburga (LU) oraz Wielkiej Brytanii (UK). Luksemburg jest krajem wyjątkowym: małym i niezwykle zamożnym dzięki sektorowi finansowemu. O pozostałej trójce wiemy, że są to kraje o mocno rozwiniętych własnych </w:t>
+      </w:r>
+      <w:r>
+        <w:rPr>
+          <w:lang w:val="pl-PL"/>
+        </w:rPr>
+        <w:t>systemach</w:t>
+      </w:r>
+      <w:r>
+        <w:rPr>
+          <w:lang w:val="pl-PL"/>
+        </w:rPr>
+        <w:t xml:space="preserve"> grantowych (np. brytyjskie </w:t>
       </w:r>
       <w:r>
         <w:rPr>
@@ -771,7 +723,39 @@
           <w:szCs w:val="24"/>
           <w:lang w:val="pl-PL" w:eastAsia="zh-CN" w:bidi="hi-IN"/>
         </w:rPr>
-        <w:t>Research Councils UK</w:t>
+        <w:t xml:space="preserve">Research Councils UK </w:t>
+      </w:r>
+      <w:r>
+        <w:rPr>
+          <w:rFonts w:eastAsia="Droid Sans Fallback" w:cs="FreeSans"/>
+          <w:b w:val="false"/>
+          <w:i w:val="false"/>
+          <w:iCs w:val="false"/>
+          <w:caps w:val="false"/>
+          <w:smallCaps w:val="false"/>
+          <w:color w:val="00000A"/>
+          <w:spacing w:val="0"/>
+          <w:sz w:val="24"/>
+          <w:szCs w:val="24"/>
+          <w:lang w:val="pl-PL" w:eastAsia="zh-CN" w:bidi="hi-IN"/>
+        </w:rPr>
+        <w:t xml:space="preserve">czy pozarządowy </w:t>
+      </w:r>
+      <w:r>
+        <w:rPr>
+          <w:rFonts w:eastAsia="Droid Sans Fallback" w:cs="FreeSans"/>
+          <w:b w:val="false"/>
+          <w:i/>
+          <w:iCs/>
+          <w:caps w:val="false"/>
+          <w:smallCaps w:val="false"/>
+          <w:color w:val="00000A"/>
+          <w:spacing w:val="0"/>
+          <w:sz w:val="24"/>
+          <w:szCs w:val="24"/>
+          <w:lang w:val="pl-PL" w:eastAsia="zh-CN" w:bidi="hi-IN"/>
+        </w:rPr>
+        <w:t>Welcome Trust</w:t>
       </w:r>
       <w:r>
         <w:rPr>
@@ -786,7 +770,7 @@
           <w:szCs w:val="24"/>
           <w:lang w:val="pl-PL" w:eastAsia="zh-CN" w:bidi="hi-IN"/>
         </w:rPr>
-        <w:t xml:space="preserve"> (RCUK), gdzie uczeni muszą zdobywać finansowanie badań w bardzo konkurencyjnych programach krajowych. Natomiast nie wiemy, czemu kraje skandynawskie jak Finlandia (FI), Dania (DK) i Szwecja (SE), nie mówiąc o Norwegii (NO) (która jest krajem EFTA, ale poza UE) wypadają tak słabo, pomimo znacznych wydatków na BiR. Nie wiemy też co o tym wyniku mówią ich ministrowie nauki.</w:t>
+        <w:t>) gdzie uczeni muszą zdobywać finansowanie badań w bardzo konkurencyjnych programach krajowych. Natomiast nie wiemy, czemu kraje skandynawskie jak Finlandia (FI), Dania (DK) i Szwecja (SE), nie mówiąc o Norwegii (NO) (która jest krajem EFTA, ale poza UE) wypadają tak słabo, pomimo znacznych wydatków na BiR. Nie wiemy też co o tym wyniku mówią ich ministrowie nauki.</w:t>
       </w:r>
     </w:p>
     <w:p>
@@ -938,43 +922,20 @@
         <w:rPr>
           <w:lang w:val="pl-PL"/>
         </w:rPr>
-        <w:t xml:space="preserve">Pobieżna analiza pokazuje, ze granty ERC są dla mocnych – to nie jest forma naukowej zapomogi. Trafiają one do </w:t>
-      </w:r>
-      <w:r>
-        <w:rPr>
-          <w:lang w:val="pl-PL"/>
-        </w:rPr>
-        <w:t>instytucji z</w:t>
-      </w:r>
-      <w:r>
-        <w:rPr>
-          <w:lang w:val="pl-PL"/>
-        </w:rPr>
-        <w:t xml:space="preserve"> krajów, które przeznaczają istotne pieniądze na badania i rozwój oraz jednocześnie zatrudniają w swych gospodarkach odpowiednio dużą liczbę badaczy tworzących silne środowisko naukowe, </w:t>
-      </w:r>
-      <w:r>
-        <w:rPr>
-          <w:lang w:val="pl-PL"/>
-        </w:rPr>
-        <w:t>często przećwiczone w zdobywaniu grantów na krajowym podwórku</w:t>
-      </w:r>
-      <w:r>
-        <w:rPr>
-          <w:lang w:val="pl-PL"/>
-        </w:rPr>
-        <w:t xml:space="preserve">. Przykład Szwajcarii, </w:t>
-      </w:r>
-      <w:r>
-        <w:rPr>
-          <w:lang w:val="pl-PL"/>
-        </w:rPr>
-        <w:t>Holandii i</w:t>
-      </w:r>
-      <w:r>
-        <w:rPr>
-          <w:lang w:val="pl-PL"/>
-        </w:rPr>
-        <w:t xml:space="preserve"> Wielkiej Brytanii pokazuje, że można osiągnąć lepsze wyniki poprzez lepszą organizację pracy i zachęty administracyjne, więc istnienie takich instytucji jak Biuro Doskonałości Naukowej PAN nie jest może bezcelowe, ale </w:t>
+        <w:tab/>
+        <w:t xml:space="preserve">Pobieżna analiza pokazuje, ze granty ERC są dla </w:t>
+      </w:r>
+      <w:r>
+        <w:rPr>
+          <w:lang w:val="pl-PL"/>
+        </w:rPr>
+        <w:t>silnych graczy</w:t>
+      </w:r>
+      <w:r>
+        <w:rPr>
+          <w:lang w:val="pl-PL"/>
+        </w:rPr>
+        <w:t xml:space="preserve"> – to nie jest forma naukowej zapomogi. Trafiają one do krajów, które przeznaczają istotne pieniądze na badania i rozwój oraz jednocześnie zatrudniają w swych gospodarkach odpowiednio dużą liczbę badaczy tworząc w ten sposób silne środowisko naukowe przećwiczone w konkurencji o granty. Przykłady Szwajcarii, Wielkiej Brytanii i Holandii pokazują, że można osiągnąć lepsze wyniki poprzez lepszą organizację pracy i zachęty administracyjne, więc istnienie takich instytucji jak Biuro Doskonałości Naukowej PAN nie jest może bezcelowe, ale </w:t>
       </w:r>
       <w:r>
         <w:rPr>
@@ -990,23 +951,7 @@
           <w:bCs w:val="false"/>
           <w:lang w:val="pl-PL"/>
         </w:rPr>
-        <w:t xml:space="preserve"> Granty ERC to wisienka na torcie, a nie danie główne dla badaczy szukających pieniędzy na </w:t>
-      </w:r>
-      <w:r>
-        <w:rPr>
-          <w:b w:val="false"/>
-          <w:bCs w:val="false"/>
-          <w:lang w:val="pl-PL"/>
-        </w:rPr>
-        <w:t>swoje</w:t>
-      </w:r>
-      <w:r>
-        <w:rPr>
-          <w:b w:val="false"/>
-          <w:bCs w:val="false"/>
-          <w:lang w:val="pl-PL"/>
-        </w:rPr>
-        <w:t xml:space="preserve"> badania.</w:t>
+        <w:t xml:space="preserve"> Granty ERC to wisienka na torcie, a nie danie główne dla badaczy szukających pieniędzy na badania.</w:t>
       </w:r>
       <w:r>
         <w:rPr>
@@ -1283,17 +1228,14 @@
           <w:bCs w:val="false"/>
           <w:lang w:val="pl-PL"/>
         </w:rPr>
-        <w:t>Zestawienie dan</w:t>
-      </w:r>
-      <w:r>
-        <w:rPr>
-          <w:b w:val="false"/>
-          <w:bCs w:val="false"/>
-          <w:lang w:val="pl-PL"/>
-        </w:rPr>
-        <w:t>ych do pobrania ze strony:</w:t>
-        <w:br/>
-      </w:r>
+        <w:t>Zestawienie danych do pobrania:</w:t>
+      </w:r>
+    </w:p>
+    <w:p>
+      <w:pPr>
+        <w:pStyle w:val="Normal"/>
+        <w:rPr/>
+      </w:pPr>
       <w:hyperlink r:id="rId13">
         <w:r>
           <w:rPr>
@@ -1305,6 +1247,93 @@
           <w:t>https://bitbucket.org/pbentkowski/erc_2015_grants_stats</w:t>
         </w:r>
       </w:hyperlink>
+    </w:p>
+    <w:p>
+      <w:pPr>
+        <w:pStyle w:val="Normal"/>
+        <w:rPr>
+          <w:b w:val="false"/>
+          <w:b w:val="false"/>
+          <w:bCs w:val="false"/>
+          <w:lang w:val="pl-PL"/>
+        </w:rPr>
+      </w:pPr>
+      <w:r>
+        <w:rPr/>
+      </w:r>
+    </w:p>
+    <w:p>
+      <w:pPr>
+        <w:pStyle w:val="Normal"/>
+        <w:rPr/>
+      </w:pPr>
+      <w:r>
+        <w:rPr>
+          <w:b w:val="false"/>
+          <w:bCs w:val="false"/>
+          <w:lang w:val="pl-PL"/>
+        </w:rPr>
+        <w:t>Kody nazw krajów według EuroStat:</w:t>
+      </w:r>
+    </w:p>
+    <w:p>
+      <w:pPr>
+        <w:pStyle w:val="Normal"/>
+        <w:rPr/>
+      </w:pPr>
+      <w:hyperlink r:id="rId14">
+        <w:r>
+          <w:rPr>
+            <w:rStyle w:val="InternetLink"/>
+            <w:b w:val="false"/>
+            <w:bCs w:val="false"/>
+            <w:lang w:val="pl-PL"/>
+          </w:rPr>
+          <w:t>http://ec.europa.eu/eurostat/statistics-explained/index.php/Glossary:Country_codes</w:t>
+        </w:r>
+      </w:hyperlink>
+    </w:p>
+    <w:p>
+      <w:pPr>
+        <w:pStyle w:val="Normal"/>
+        <w:rPr>
+          <w:b w:val="false"/>
+          <w:b w:val="false"/>
+          <w:bCs w:val="false"/>
+          <w:lang w:val="pl-PL"/>
+        </w:rPr>
+      </w:pPr>
+      <w:r>
+        <w:rPr/>
+      </w:r>
+    </w:p>
+    <w:p>
+      <w:pPr>
+        <w:pStyle w:val="Normal"/>
+        <w:rPr>
+          <w:b w:val="false"/>
+          <w:b w:val="false"/>
+          <w:bCs w:val="false"/>
+          <w:lang w:val="pl-PL"/>
+        </w:rPr>
+      </w:pPr>
+      <w:r>
+        <w:rPr/>
+      </w:r>
+    </w:p>
+    <w:p>
+      <w:pPr>
+        <w:pStyle w:val="Normal"/>
+        <w:rPr>
+          <w:b w:val="false"/>
+          <w:b w:val="false"/>
+          <w:bCs w:val="false"/>
+          <w:lang w:val="pl-PL"/>
+        </w:rPr>
+      </w:pPr>
+      <w:r>
+        <w:rPr/>
+      </w:r>
     </w:p>
     <w:sectPr>
       <w:type w:val="nextPage"/>
@@ -1677,69 +1706,6 @@
       <w:rFonts w:cs="OpenSymbol"/>
     </w:rPr>
   </w:style>
-  <w:style w:type="character" w:styleId="ListLabel10">
-    <w:name w:val="ListLabel 10"/>
-    <w:qFormat/>
-    <w:rPr>
-      <w:rFonts w:cs="OpenSymbol"/>
-    </w:rPr>
-  </w:style>
-  <w:style w:type="character" w:styleId="ListLabel11">
-    <w:name w:val="ListLabel 11"/>
-    <w:qFormat/>
-    <w:rPr>
-      <w:rFonts w:cs="OpenSymbol"/>
-    </w:rPr>
-  </w:style>
-  <w:style w:type="character" w:styleId="ListLabel12">
-    <w:name w:val="ListLabel 12"/>
-    <w:qFormat/>
-    <w:rPr>
-      <w:rFonts w:cs="OpenSymbol"/>
-    </w:rPr>
-  </w:style>
-  <w:style w:type="character" w:styleId="ListLabel13">
-    <w:name w:val="ListLabel 13"/>
-    <w:qFormat/>
-    <w:rPr>
-      <w:rFonts w:cs="OpenSymbol"/>
-    </w:rPr>
-  </w:style>
-  <w:style w:type="character" w:styleId="ListLabel14">
-    <w:name w:val="ListLabel 14"/>
-    <w:qFormat/>
-    <w:rPr>
-      <w:rFonts w:cs="OpenSymbol"/>
-    </w:rPr>
-  </w:style>
-  <w:style w:type="character" w:styleId="ListLabel15">
-    <w:name w:val="ListLabel 15"/>
-    <w:qFormat/>
-    <w:rPr>
-      <w:rFonts w:cs="OpenSymbol"/>
-    </w:rPr>
-  </w:style>
-  <w:style w:type="character" w:styleId="ListLabel16">
-    <w:name w:val="ListLabel 16"/>
-    <w:qFormat/>
-    <w:rPr>
-      <w:rFonts w:cs="OpenSymbol"/>
-    </w:rPr>
-  </w:style>
-  <w:style w:type="character" w:styleId="ListLabel17">
-    <w:name w:val="ListLabel 17"/>
-    <w:qFormat/>
-    <w:rPr>
-      <w:rFonts w:cs="OpenSymbol"/>
-    </w:rPr>
-  </w:style>
-  <w:style w:type="character" w:styleId="ListLabel18">
-    <w:name w:val="ListLabel 18"/>
-    <w:qFormat/>
-    <w:rPr>
-      <w:rFonts w:cs="OpenSymbol"/>
-    </w:rPr>
-  </w:style>
   <w:style w:type="paragraph" w:styleId="Heading">
     <w:name w:val="Heading"/>
     <w:basedOn w:val="Normal"/>

</xml_diff>